<commit_message>
continuando hasta la 9
</commit_message>
<xml_diff>
--- a/Basico_Circuitos_Electronicos/apuntes.docx
+++ b/Basico_Circuitos_Electronicos/apuntes.docx
@@ -452,16 +452,159 @@
         <w:rPr>
           <w:b/>
         </w:rPr>
-        <w:t>Permite agarrar tensión o vol</w:t>
+        <w:t>Permite agarrar tensión o voltaje para dividir el  mismo</w:t>
+      </w:r>
+    </w:p>
+    <w:p>
+      <w:pPr>
+        <w:ind w:left="708"/>
+        <w:rPr>
+          <w:b/>
+        </w:rPr>
+      </w:pPr>
+      <w:r>
+        <w:rPr>
+          <w:noProof/>
+          <w:lang w:eastAsia="es-CO"/>
+        </w:rPr>
+        <w:lastRenderedPageBreak/>
+        <w:drawing>
+          <wp:inline distT="0" distB="0" distL="0" distR="0" wp14:anchorId="0179523C" wp14:editId="0CD8B0EF">
+            <wp:extent cx="4981575" cy="4724400"/>
+            <wp:effectExtent l="0" t="0" r="9525" b="0"/>
+            <wp:docPr id="9" name="Imagen 9"/>
+            <wp:cNvGraphicFramePr>
+              <a:graphicFrameLocks xmlns:a="http://schemas.openxmlformats.org/drawingml/2006/main" noChangeAspect="1"/>
+            </wp:cNvGraphicFramePr>
+            <a:graphic xmlns:a="http://schemas.openxmlformats.org/drawingml/2006/main">
+              <a:graphicData uri="http://schemas.openxmlformats.org/drawingml/2006/picture">
+                <pic:pic xmlns:pic="http://schemas.openxmlformats.org/drawingml/2006/picture">
+                  <pic:nvPicPr>
+                    <pic:cNvPr id="1" name=""/>
+                    <pic:cNvPicPr/>
+                  </pic:nvPicPr>
+                  <pic:blipFill>
+                    <a:blip r:embed="rId12"/>
+                    <a:stretch>
+                      <a:fillRect/>
+                    </a:stretch>
+                  </pic:blipFill>
+                  <pic:spPr>
+                    <a:xfrm>
+                      <a:off x="0" y="0"/>
+                      <a:ext cx="4981575" cy="4724400"/>
+                    </a:xfrm>
+                    <a:prstGeom prst="rect">
+                      <a:avLst/>
+                    </a:prstGeom>
+                  </pic:spPr>
+                </pic:pic>
+              </a:graphicData>
+            </a:graphic>
+          </wp:inline>
+        </w:drawing>
+      </w:r>
+    </w:p>
+    <w:p>
+      <w:pPr>
+        <w:ind w:left="708"/>
+        <w:rPr>
+          <w:b/>
+        </w:rPr>
+      </w:pPr>
+      <w:r>
+        <w:rPr>
+          <w:noProof/>
+          <w:lang w:eastAsia="es-CO"/>
+        </w:rPr>
+        <w:lastRenderedPageBreak/>
+        <w:drawing>
+          <wp:inline distT="0" distB="0" distL="0" distR="0" wp14:anchorId="392B57F4" wp14:editId="5E5EDA59">
+            <wp:extent cx="5534025" cy="4867275"/>
+            <wp:effectExtent l="0" t="0" r="9525" b="9525"/>
+            <wp:docPr id="10" name="Imagen 10"/>
+            <wp:cNvGraphicFramePr>
+              <a:graphicFrameLocks xmlns:a="http://schemas.openxmlformats.org/drawingml/2006/main" noChangeAspect="1"/>
+            </wp:cNvGraphicFramePr>
+            <a:graphic xmlns:a="http://schemas.openxmlformats.org/drawingml/2006/main">
+              <a:graphicData uri="http://schemas.openxmlformats.org/drawingml/2006/picture">
+                <pic:pic xmlns:pic="http://schemas.openxmlformats.org/drawingml/2006/picture">
+                  <pic:nvPicPr>
+                    <pic:cNvPr id="1" name=""/>
+                    <pic:cNvPicPr/>
+                  </pic:nvPicPr>
+                  <pic:blipFill>
+                    <a:blip r:embed="rId13"/>
+                    <a:stretch>
+                      <a:fillRect/>
+                    </a:stretch>
+                  </pic:blipFill>
+                  <pic:spPr>
+                    <a:xfrm>
+                      <a:off x="0" y="0"/>
+                      <a:ext cx="5534025" cy="4867275"/>
+                    </a:xfrm>
+                    <a:prstGeom prst="rect">
+                      <a:avLst/>
+                    </a:prstGeom>
+                  </pic:spPr>
+                </pic:pic>
+              </a:graphicData>
+            </a:graphic>
+          </wp:inline>
+        </w:drawing>
+      </w:r>
+    </w:p>
+    <w:p>
+      <w:pPr>
+        <w:ind w:left="708"/>
+        <w:rPr>
+          <w:b/>
+        </w:rPr>
+      </w:pPr>
+      <w:r>
+        <w:rPr>
+          <w:noProof/>
+          <w:lang w:eastAsia="es-CO"/>
+        </w:rPr>
+        <w:drawing>
+          <wp:inline distT="0" distB="0" distL="0" distR="0" wp14:anchorId="0F0562D8" wp14:editId="02D6E9BA">
+            <wp:extent cx="5612130" cy="3140075"/>
+            <wp:effectExtent l="0" t="0" r="7620" b="3175"/>
+            <wp:docPr id="11" name="Imagen 11"/>
+            <wp:cNvGraphicFramePr>
+              <a:graphicFrameLocks xmlns:a="http://schemas.openxmlformats.org/drawingml/2006/main" noChangeAspect="1"/>
+            </wp:cNvGraphicFramePr>
+            <a:graphic xmlns:a="http://schemas.openxmlformats.org/drawingml/2006/main">
+              <a:graphicData uri="http://schemas.openxmlformats.org/drawingml/2006/picture">
+                <pic:pic xmlns:pic="http://schemas.openxmlformats.org/drawingml/2006/picture">
+                  <pic:nvPicPr>
+                    <pic:cNvPr id="1" name=""/>
+                    <pic:cNvPicPr/>
+                  </pic:nvPicPr>
+                  <pic:blipFill>
+                    <a:blip r:embed="rId14"/>
+                    <a:stretch>
+                      <a:fillRect/>
+                    </a:stretch>
+                  </pic:blipFill>
+                  <pic:spPr>
+                    <a:xfrm>
+                      <a:off x="0" y="0"/>
+                      <a:ext cx="5612130" cy="3140075"/>
+                    </a:xfrm>
+                    <a:prstGeom prst="rect">
+                      <a:avLst/>
+                    </a:prstGeom>
+                  </pic:spPr>
+                </pic:pic>
+              </a:graphicData>
+            </a:graphic>
+          </wp:inline>
+        </w:drawing>
       </w:r>
       <w:bookmarkStart w:id="0" w:name="_GoBack"/>
       <w:bookmarkEnd w:id="0"/>
-      <w:r>
-        <w:rPr>
-          <w:b/>
-        </w:rPr>
-        <w:t>taje para dividir el  mismo</w:t>
-      </w:r>
     </w:p>
     <w:p>
       <w:pPr>

</xml_diff>

<commit_message>
continuando hasta el 16
</commit_message>
<xml_diff>
--- a/Basico_Circuitos_Electronicos/apuntes.docx
+++ b/Basico_Circuitos_Electronicos/apuntes.docx
@@ -603,6 +603,386 @@
           </wp:inline>
         </w:drawing>
       </w:r>
+    </w:p>
+    <w:p>
+      <w:pPr>
+        <w:ind w:left="708"/>
+        <w:rPr>
+          <w:b/>
+        </w:rPr>
+      </w:pPr>
+      <w:r>
+        <w:rPr>
+          <w:noProof/>
+          <w:lang w:eastAsia="es-CO"/>
+        </w:rPr>
+        <w:lastRenderedPageBreak/>
+        <w:drawing>
+          <wp:inline distT="0" distB="0" distL="0" distR="0" wp14:anchorId="7FB45999" wp14:editId="1F12F969">
+            <wp:extent cx="4143375" cy="1714500"/>
+            <wp:effectExtent l="0" t="0" r="9525" b="0"/>
+            <wp:docPr id="12" name="Imagen 12"/>
+            <wp:cNvGraphicFramePr>
+              <a:graphicFrameLocks xmlns:a="http://schemas.openxmlformats.org/drawingml/2006/main" noChangeAspect="1"/>
+            </wp:cNvGraphicFramePr>
+            <a:graphic xmlns:a="http://schemas.openxmlformats.org/drawingml/2006/main">
+              <a:graphicData uri="http://schemas.openxmlformats.org/drawingml/2006/picture">
+                <pic:pic xmlns:pic="http://schemas.openxmlformats.org/drawingml/2006/picture">
+                  <pic:nvPicPr>
+                    <pic:cNvPr id="1" name=""/>
+                    <pic:cNvPicPr/>
+                  </pic:nvPicPr>
+                  <pic:blipFill>
+                    <a:blip r:embed="rId15"/>
+                    <a:stretch>
+                      <a:fillRect/>
+                    </a:stretch>
+                  </pic:blipFill>
+                  <pic:spPr>
+                    <a:xfrm>
+                      <a:off x="0" y="0"/>
+                      <a:ext cx="4143375" cy="1714500"/>
+                    </a:xfrm>
+                    <a:prstGeom prst="rect">
+                      <a:avLst/>
+                    </a:prstGeom>
+                  </pic:spPr>
+                </pic:pic>
+              </a:graphicData>
+            </a:graphic>
+          </wp:inline>
+        </w:drawing>
+      </w:r>
+    </w:p>
+    <w:p>
+      <w:pPr>
+        <w:ind w:left="708"/>
+        <w:rPr>
+          <w:b/>
+        </w:rPr>
+      </w:pPr>
+    </w:p>
+    <w:p>
+      <w:pPr>
+        <w:ind w:left="708"/>
+        <w:rPr>
+          <w:b/>
+        </w:rPr>
+      </w:pPr>
+      <w:r>
+        <w:rPr>
+          <w:b/>
+        </w:rPr>
+        <w:t>Para evitar caídas de tensión</w:t>
+      </w:r>
+    </w:p>
+    <w:p>
+      <w:pPr>
+        <w:ind w:left="708"/>
+        <w:rPr>
+          <w:b/>
+        </w:rPr>
+      </w:pPr>
+      <w:r>
+        <w:rPr>
+          <w:b/>
+        </w:rPr>
+        <w:t>Se mide en  faradios}</w:t>
+      </w:r>
+    </w:p>
+    <w:p>
+      <w:pPr>
+        <w:rPr>
+          <w:b/>
+        </w:rPr>
+      </w:pPr>
+      <w:proofErr w:type="spellStart"/>
+      <w:proofErr w:type="gramStart"/>
+      <w:r>
+        <w:rPr>
+          <w:b/>
+        </w:rPr>
+        <w:t>electro</w:t>
+      </w:r>
+      <w:r>
+        <w:rPr>
+          <w:b/>
+        </w:rPr>
+        <w:t>liticos</w:t>
+      </w:r>
+      <w:proofErr w:type="spellEnd"/>
+      <w:proofErr w:type="gramEnd"/>
+      <w:r>
+        <w:rPr>
+          <w:b/>
+        </w:rPr>
+        <w:t xml:space="preserve"> en microfaradios</w:t>
+      </w:r>
+    </w:p>
+    <w:p>
+      <w:pPr>
+        <w:ind w:left="708"/>
+        <w:rPr>
+          <w:b/>
+        </w:rPr>
+      </w:pPr>
+      <w:r>
+        <w:rPr>
+          <w:b/>
+        </w:rPr>
+        <w:t>Cerámicos pico</w:t>
+      </w:r>
+    </w:p>
+    <w:p>
+      <w:pPr>
+        <w:ind w:left="708"/>
+        <w:rPr>
+          <w:b/>
+        </w:rPr>
+      </w:pPr>
+      <w:r>
+        <w:rPr>
+          <w:noProof/>
+          <w:lang w:eastAsia="es-CO"/>
+        </w:rPr>
+        <w:drawing>
+          <wp:inline distT="0" distB="0" distL="0" distR="0" wp14:anchorId="67B2A6A6" wp14:editId="67AC88AF">
+            <wp:extent cx="2505075" cy="2209800"/>
+            <wp:effectExtent l="0" t="0" r="9525" b="0"/>
+            <wp:docPr id="13" name="Imagen 13"/>
+            <wp:cNvGraphicFramePr>
+              <a:graphicFrameLocks xmlns:a="http://schemas.openxmlformats.org/drawingml/2006/main" noChangeAspect="1"/>
+            </wp:cNvGraphicFramePr>
+            <a:graphic xmlns:a="http://schemas.openxmlformats.org/drawingml/2006/main">
+              <a:graphicData uri="http://schemas.openxmlformats.org/drawingml/2006/picture">
+                <pic:pic xmlns:pic="http://schemas.openxmlformats.org/drawingml/2006/picture">
+                  <pic:nvPicPr>
+                    <pic:cNvPr id="1" name=""/>
+                    <pic:cNvPicPr/>
+                  </pic:nvPicPr>
+                  <pic:blipFill>
+                    <a:blip r:embed="rId16"/>
+                    <a:stretch>
+                      <a:fillRect/>
+                    </a:stretch>
+                  </pic:blipFill>
+                  <pic:spPr>
+                    <a:xfrm>
+                      <a:off x="0" y="0"/>
+                      <a:ext cx="2505075" cy="2209800"/>
+                    </a:xfrm>
+                    <a:prstGeom prst="rect">
+                      <a:avLst/>
+                    </a:prstGeom>
+                  </pic:spPr>
+                </pic:pic>
+              </a:graphicData>
+            </a:graphic>
+          </wp:inline>
+        </w:drawing>
+      </w:r>
+    </w:p>
+    <w:p>
+      <w:pPr>
+        <w:ind w:left="708"/>
+        <w:rPr>
+          <w:b/>
+        </w:rPr>
+      </w:pPr>
+    </w:p>
+    <w:p>
+      <w:pPr>
+        <w:ind w:left="708"/>
+        <w:rPr>
+          <w:b/>
+        </w:rPr>
+      </w:pPr>
+      <w:r>
+        <w:rPr>
+          <w:noProof/>
+          <w:lang w:eastAsia="es-CO"/>
+        </w:rPr>
+        <w:drawing>
+          <wp:inline distT="0" distB="0" distL="0" distR="0" wp14:anchorId="471E2EEB" wp14:editId="118D93B4">
+            <wp:extent cx="1676400" cy="1847850"/>
+            <wp:effectExtent l="0" t="0" r="0" b="0"/>
+            <wp:docPr id="14" name="Imagen 14"/>
+            <wp:cNvGraphicFramePr>
+              <a:graphicFrameLocks xmlns:a="http://schemas.openxmlformats.org/drawingml/2006/main" noChangeAspect="1"/>
+            </wp:cNvGraphicFramePr>
+            <a:graphic xmlns:a="http://schemas.openxmlformats.org/drawingml/2006/main">
+              <a:graphicData uri="http://schemas.openxmlformats.org/drawingml/2006/picture">
+                <pic:pic xmlns:pic="http://schemas.openxmlformats.org/drawingml/2006/picture">
+                  <pic:nvPicPr>
+                    <pic:cNvPr id="1" name=""/>
+                    <pic:cNvPicPr/>
+                  </pic:nvPicPr>
+                  <pic:blipFill>
+                    <a:blip r:embed="rId17"/>
+                    <a:stretch>
+                      <a:fillRect/>
+                    </a:stretch>
+                  </pic:blipFill>
+                  <pic:spPr>
+                    <a:xfrm>
+                      <a:off x="0" y="0"/>
+                      <a:ext cx="1676400" cy="1847850"/>
+                    </a:xfrm>
+                    <a:prstGeom prst="rect">
+                      <a:avLst/>
+                    </a:prstGeom>
+                  </pic:spPr>
+                </pic:pic>
+              </a:graphicData>
+            </a:graphic>
+          </wp:inline>
+        </w:drawing>
+      </w:r>
+      <w:r>
+        <w:rPr>
+          <w:b/>
+        </w:rPr>
+        <w:t>|</w:t>
+      </w:r>
+    </w:p>
+    <w:p>
+      <w:pPr>
+        <w:ind w:left="708"/>
+        <w:rPr>
+          <w:b/>
+        </w:rPr>
+      </w:pPr>
+    </w:p>
+    <w:p>
+      <w:pPr>
+        <w:ind w:left="708"/>
+        <w:rPr>
+          <w:b/>
+        </w:rPr>
+      </w:pPr>
+      <w:r>
+        <w:rPr>
+          <w:b/>
+        </w:rPr>
+        <w:lastRenderedPageBreak/>
+        <w:t>Permite la corriente en una sola dirección</w:t>
+      </w:r>
+    </w:p>
+    <w:p>
+      <w:pPr>
+        <w:ind w:left="708"/>
+        <w:rPr>
+          <w:b/>
+        </w:rPr>
+      </w:pPr>
+    </w:p>
+    <w:p>
+      <w:pPr>
+        <w:ind w:left="708"/>
+        <w:rPr>
+          <w:b/>
+        </w:rPr>
+      </w:pPr>
+      <w:r>
+        <w:rPr>
+          <w:b/>
+        </w:rPr>
+        <w:tab/>
+        <w:t>BOVINAS</w:t>
+      </w:r>
+    </w:p>
+    <w:p>
+      <w:pPr>
+        <w:ind w:left="708"/>
+        <w:rPr>
+          <w:b/>
+        </w:rPr>
+      </w:pPr>
+      <w:r>
+        <w:rPr>
+          <w:noProof/>
+          <w:lang w:eastAsia="es-CO"/>
+        </w:rPr>
+        <w:drawing>
+          <wp:inline distT="0" distB="0" distL="0" distR="0" wp14:anchorId="54CF8DAD" wp14:editId="51162B70">
+            <wp:extent cx="4010025" cy="885825"/>
+            <wp:effectExtent l="0" t="0" r="9525" b="9525"/>
+            <wp:docPr id="15" name="Imagen 15"/>
+            <wp:cNvGraphicFramePr>
+              <a:graphicFrameLocks xmlns:a="http://schemas.openxmlformats.org/drawingml/2006/main" noChangeAspect="1"/>
+            </wp:cNvGraphicFramePr>
+            <a:graphic xmlns:a="http://schemas.openxmlformats.org/drawingml/2006/main">
+              <a:graphicData uri="http://schemas.openxmlformats.org/drawingml/2006/picture">
+                <pic:pic xmlns:pic="http://schemas.openxmlformats.org/drawingml/2006/picture">
+                  <pic:nvPicPr>
+                    <pic:cNvPr id="1" name=""/>
+                    <pic:cNvPicPr/>
+                  </pic:nvPicPr>
+                  <pic:blipFill>
+                    <a:blip r:embed="rId18"/>
+                    <a:stretch>
+                      <a:fillRect/>
+                    </a:stretch>
+                  </pic:blipFill>
+                  <pic:spPr>
+                    <a:xfrm>
+                      <a:off x="0" y="0"/>
+                      <a:ext cx="4010025" cy="885825"/>
+                    </a:xfrm>
+                    <a:prstGeom prst="rect">
+                      <a:avLst/>
+                    </a:prstGeom>
+                  </pic:spPr>
+                </pic:pic>
+              </a:graphicData>
+            </a:graphic>
+          </wp:inline>
+        </w:drawing>
+      </w:r>
+    </w:p>
+    <w:p>
+      <w:pPr>
+        <w:ind w:left="708"/>
+        <w:rPr>
+          <w:b/>
+        </w:rPr>
+      </w:pPr>
+      <w:r>
+        <w:rPr>
+          <w:b/>
+        </w:rPr>
+        <w:t>NUCLEO</w:t>
+      </w:r>
+    </w:p>
+    <w:p>
+      <w:pPr>
+        <w:ind w:left="708"/>
+        <w:rPr>
+          <w:b/>
+        </w:rPr>
+      </w:pPr>
+    </w:p>
+    <w:p>
+      <w:pPr>
+        <w:ind w:left="708"/>
+        <w:rPr>
+          <w:b/>
+        </w:rPr>
+      </w:pPr>
+      <w:r>
+        <w:rPr>
+          <w:b/>
+        </w:rPr>
+        <w:t>POR HILOS DE COBRE Y GENERA UN CAMPO ELECTROMAGNETICO</w:t>
+      </w:r>
+    </w:p>
+    <w:p>
+      <w:pPr>
+        <w:ind w:left="708"/>
+        <w:rPr>
+          <w:b/>
+        </w:rPr>
+      </w:pPr>
       <w:bookmarkStart w:id="0" w:name="_GoBack"/>
       <w:bookmarkEnd w:id="0"/>
     </w:p>

</xml_diff>